<commit_message>
barplot of factor return by regime added
</commit_message>
<xml_diff>
--- a/II. Adaptive Multi Factor Strategy/res.docx
+++ b/II. Adaptive Multi Factor Strategy/res.docx
@@ -3,13 +3,37 @@
 <w:document xmlns:wpc="http://schemas.microsoft.com/office/word/2010/wordprocessingCanvas" xmlns:mc="http://schemas.openxmlformats.org/markup-compatibility/2006" xmlns:o="urn:schemas-microsoft-com:office:office" xmlns:r="http://schemas.openxmlformats.org/officeDocument/2006/relationships" xmlns:m="http://schemas.openxmlformats.org/officeDocument/2006/math" xmlns:v="urn:schemas-microsoft-com:vml" xmlns:wp14="http://schemas.microsoft.com/office/word/2010/wordprocessingDrawing" xmlns:wp="http://schemas.openxmlformats.org/drawingml/2006/wordprocessingDrawing" xmlns:w10="urn:schemas-microsoft-com:office:word" xmlns:w="http://schemas.openxmlformats.org/wordprocessingml/2006/main" xmlns:w14="http://schemas.microsoft.com/office/word/2010/wordml" xmlns:wpg="http://schemas.microsoft.com/office/word/2010/wordprocessingGroup" xmlns:wpi="http://schemas.microsoft.com/office/word/2010/wordprocessingInk" xmlns:wne="http://schemas.microsoft.com/office/word/2006/wordml" xmlns:wps="http://schemas.microsoft.com/office/word/2010/wordprocessingShape" mc:Ignorable="w14 wp14">
   <w:body>
     <w:p>
-      <w:r>
+      <w:pPr>
+        <w:jc w:val="center"/>
+        <w:rPr>
+          <w:rFonts w:hint="eastAsia"/>
+          <w:b/>
+          <w:u w:val="single"/>
+        </w:rPr>
+      </w:pPr>
+      <w:r>
+        <w:rPr>
+          <w:b/>
+          <w:u w:val="single"/>
+        </w:rPr>
         <w:t>Macro Based Factor Allocation</w:t>
       </w:r>
     </w:p>
     <w:p>
-      <w:r>
-        <w:t xml:space="preserve">: 경기 사이클에 따라 </w:t>
+      <w:pPr>
+        <w:jc w:val="center"/>
+        <w:rPr>
+          <w:b/>
+          <w:u w:val="single"/>
+        </w:rPr>
+      </w:pPr>
+    </w:p>
+    <w:p>
+      <w:pPr>
+        <w:pStyle w:val="a5"/>
+      </w:pPr>
+      <w:r>
+        <w:t xml:space="preserve">경기 사이클에 따라 </w:t>
       </w:r>
       <w:proofErr w:type="spellStart"/>
       <w:r>
@@ -21,8 +45,18 @@
       </w:r>
     </w:p>
     <w:p>
-      <w:r>
-        <w:t xml:space="preserve">  Size, value는 Cyclical인 반면, Low-</w:t>
+      <w:pPr>
+        <w:pStyle w:val="a5"/>
+        <w:numPr>
+          <w:ilvl w:val="0"/>
+          <w:numId w:val="2"/>
+        </w:numPr>
+        <w:rPr>
+          <w:rFonts w:hint="eastAsia"/>
+        </w:rPr>
+      </w:pPr>
+      <w:r>
+        <w:t>Size, value는 Cyclical인 반면, Low-</w:t>
       </w:r>
       <w:proofErr w:type="spellStart"/>
       <w:r>
@@ -35,12 +69,14 @@
     </w:p>
     <w:p>
       <w:pPr>
-        <w:rPr>
-          <w:rFonts w:hint="eastAsia"/>
-        </w:rPr>
-      </w:pPr>
-      <w:r>
-        <w:t xml:space="preserve">: 각 </w:t>
+        <w:pStyle w:val="a5"/>
+        <w:numPr>
+          <w:ilvl w:val="0"/>
+          <w:numId w:val="2"/>
+        </w:numPr>
+      </w:pPr>
+      <w:r>
+        <w:t xml:space="preserve">각 </w:t>
       </w:r>
       <w:proofErr w:type="spellStart"/>
       <w:r>
@@ -58,13 +94,12 @@
       <w:r>
         <w:t xml:space="preserve"> 달라짐</w:t>
       </w:r>
-    </w:p>
-    <w:p>
-      <w:pPr>
-        <w:rPr>
-          <w:rFonts w:hint="eastAsia"/>
-        </w:rPr>
-      </w:pPr>
+      <w:r>
+        <w:rPr>
+          <w:rFonts w:hint="eastAsia"/>
+        </w:rPr>
+        <w:br/>
+      </w:r>
     </w:p>
     <w:tbl>
       <w:tblPr>
@@ -84,9 +119,7 @@
           </w:tcPr>
           <w:p>
             <w:pPr>
-              <w:rPr>
-                <w:rFonts w:hint="eastAsia"/>
-              </w:rPr>
+              <w:jc w:val="center"/>
             </w:pPr>
             <w:r>
               <w:t>국면</w:t>
@@ -99,9 +132,7 @@
           </w:tcPr>
           <w:p>
             <w:pPr>
-              <w:rPr>
-                <w:rFonts w:hint="eastAsia"/>
-              </w:rPr>
+              <w:jc w:val="center"/>
             </w:pPr>
             <w:r>
               <w:rPr>
@@ -117,9 +148,7 @@
           </w:tcPr>
           <w:p>
             <w:pPr>
-              <w:rPr>
-                <w:rFonts w:hint="eastAsia"/>
-              </w:rPr>
+              <w:jc w:val="center"/>
             </w:pPr>
             <w:r>
               <w:rPr>
@@ -146,9 +175,6 @@
           <w:p>
             <w:pPr>
               <w:jc w:val="center"/>
-              <w:rPr>
-                <w:rFonts w:hint="eastAsia"/>
-              </w:rPr>
             </w:pPr>
             <w:r>
               <w:t>Recovery</w:t>
@@ -162,9 +188,6 @@
           <w:p>
             <w:pPr>
               <w:jc w:val="center"/>
-              <w:rPr>
-                <w:rFonts w:hint="eastAsia"/>
-              </w:rPr>
             </w:pPr>
             <w:r>
               <w:t>3MA(t) &lt; 12MA(t),</w:t>
@@ -173,9 +196,6 @@
           <w:p>
             <w:pPr>
               <w:jc w:val="center"/>
-              <w:rPr>
-                <w:rFonts w:hint="eastAsia"/>
-              </w:rPr>
             </w:pPr>
             <w:r>
               <w:t>3MA(t) &gt; 3MA(t-1)</w:t>
@@ -189,9 +209,6 @@
           <w:p>
             <w:pPr>
               <w:jc w:val="center"/>
-              <w:rPr>
-                <w:rFonts w:hint="eastAsia"/>
-              </w:rPr>
             </w:pPr>
             <w:r>
               <w:t>Value, Size, Yield</w:t>
@@ -207,9 +224,6 @@
           <w:p>
             <w:pPr>
               <w:jc w:val="center"/>
-              <w:rPr>
-                <w:rFonts w:hint="eastAsia"/>
-              </w:rPr>
             </w:pPr>
             <w:r>
               <w:t>Expansion</w:t>
@@ -223,9 +237,6 @@
           <w:p>
             <w:pPr>
               <w:jc w:val="center"/>
-              <w:rPr>
-                <w:rFonts w:hint="eastAsia"/>
-              </w:rPr>
             </w:pPr>
             <w:r>
               <w:t>3MA(t) &gt; 12MA(t),</w:t>
@@ -234,9 +245,6 @@
           <w:p>
             <w:pPr>
               <w:jc w:val="center"/>
-              <w:rPr>
-                <w:rFonts w:hint="eastAsia"/>
-              </w:rPr>
             </w:pPr>
             <w:r>
               <w:t>3MA(t) &gt; 3MA(t-1)</w:t>
@@ -250,9 +258,6 @@
           <w:p>
             <w:pPr>
               <w:jc w:val="center"/>
-              <w:rPr>
-                <w:rFonts w:hint="eastAsia"/>
-              </w:rPr>
             </w:pPr>
             <w:r>
               <w:t>Momentum, Size, Value</w:t>
@@ -268,9 +273,6 @@
           <w:p>
             <w:pPr>
               <w:jc w:val="center"/>
-              <w:rPr>
-                <w:rFonts w:hint="eastAsia"/>
-              </w:rPr>
             </w:pPr>
             <w:r>
               <w:t>Slowdown</w:t>
@@ -284,9 +286,6 @@
           <w:p>
             <w:pPr>
               <w:jc w:val="center"/>
-              <w:rPr>
-                <w:rFonts w:hint="eastAsia"/>
-              </w:rPr>
             </w:pPr>
             <w:r>
               <w:t>3MA(t) &gt; 12MA(t),</w:t>
@@ -295,9 +294,6 @@
           <w:p>
             <w:pPr>
               <w:jc w:val="center"/>
-              <w:rPr>
-                <w:rFonts w:hint="eastAsia"/>
-              </w:rPr>
             </w:pPr>
             <w:r>
               <w:t>3MA(t) &lt; 3MA(t-1)</w:t>
@@ -311,9 +307,6 @@
           <w:p>
             <w:pPr>
               <w:jc w:val="center"/>
-              <w:rPr>
-                <w:rFonts w:hint="eastAsia"/>
-              </w:rPr>
             </w:pPr>
             <w:r>
               <w:t xml:space="preserve">Momentum, Quality, </w:t>
@@ -334,9 +327,6 @@
           <w:p>
             <w:pPr>
               <w:jc w:val="center"/>
-              <w:rPr>
-                <w:rFonts w:hint="eastAsia"/>
-              </w:rPr>
             </w:pPr>
             <w:r>
               <w:t>Contraction</w:t>
@@ -350,9 +340,6 @@
           <w:p>
             <w:pPr>
               <w:jc w:val="center"/>
-              <w:rPr>
-                <w:rFonts w:hint="eastAsia"/>
-              </w:rPr>
             </w:pPr>
             <w:r>
               <w:t>3MA(t) &lt; 12MA(t),</w:t>
@@ -361,9 +348,6 @@
           <w:p>
             <w:pPr>
               <w:jc w:val="center"/>
-              <w:rPr>
-                <w:rFonts w:hint="eastAsia"/>
-              </w:rPr>
             </w:pPr>
             <w:r>
               <w:t>3MA(t) &lt; 3MA(t-1)</w:t>
@@ -377,9 +361,6 @@
           <w:p>
             <w:pPr>
               <w:jc w:val="center"/>
-              <w:rPr>
-                <w:rFonts w:hint="eastAsia"/>
-              </w:rPr>
             </w:pPr>
             <w:proofErr w:type="spellStart"/>
             <w:r>
@@ -403,12 +384,13 @@
     <w:p>
       <w:pPr>
         <w:rPr>
-          <w:rFonts w:hint="eastAsia"/>
-        </w:rPr>
-      </w:pPr>
-      <w:r>
-        <w:rPr>
-          <w:rFonts w:hint="eastAsia"/>
+          <w:b/>
+        </w:rPr>
+      </w:pPr>
+      <w:r>
+        <w:rPr>
+          <w:rFonts w:hint="eastAsia"/>
+          <w:b/>
         </w:rPr>
         <w:t>한은 경제심리지수 (ESI)</w:t>
       </w:r>
@@ -425,8 +407,8 @@
         </w:rPr>
         <w:drawing>
           <wp:inline distT="0" distB="0" distL="0" distR="0" wp14:anchorId="4BC54905" wp14:editId="0DC359C9">
-            <wp:extent cx="5731510" cy="3442580"/>
-            <wp:effectExtent l="0" t="0" r="2540" b="5715"/>
+            <wp:extent cx="5476057" cy="2631881"/>
+            <wp:effectExtent l="0" t="0" r="0" b="0"/>
             <wp:docPr id="1" name="그림 1"/>
             <wp:cNvGraphicFramePr>
               <a:graphicFrameLocks xmlns:a="http://schemas.openxmlformats.org/drawingml/2006/main" noChangeAspect="1"/>
@@ -447,7 +429,7 @@
                   <pic:spPr>
                     <a:xfrm>
                       <a:off x="0" y="0"/>
-                      <a:ext cx="5731510" cy="3442580"/>
+                      <a:ext cx="5495531" cy="2641241"/>
                     </a:xfrm>
                     <a:prstGeom prst="rect">
                       <a:avLst/>
@@ -462,18 +444,58 @@
     </w:p>
     <w:p>
       <w:pPr>
-        <w:rPr>
-          <w:rFonts w:hint="eastAsia"/>
-        </w:rPr>
-      </w:pPr>
-    </w:p>
-    <w:p>
-      <w:pPr>
-        <w:pStyle w:val="a5"/>
-        <w:rPr>
-          <w:rFonts w:hint="eastAsia"/>
-        </w:rPr>
-      </w:pPr>
+        <w:pStyle w:val="a5"/>
+        <w:rPr>
+          <w:rFonts w:hint="eastAsia"/>
+        </w:rPr>
+      </w:pPr>
+    </w:p>
+    <w:p>
+      <w:pPr>
+        <w:pStyle w:val="a5"/>
+        <w:rPr>
+          <w:rFonts w:hint="eastAsia"/>
+        </w:rPr>
+      </w:pPr>
+    </w:p>
+    <w:p>
+      <w:pPr>
+        <w:pStyle w:val="a5"/>
+        <w:rPr>
+          <w:rFonts w:hint="eastAsia"/>
+        </w:rPr>
+      </w:pPr>
+    </w:p>
+    <w:p>
+      <w:pPr>
+        <w:pStyle w:val="a5"/>
+        <w:rPr>
+          <w:rFonts w:hint="eastAsia"/>
+        </w:rPr>
+      </w:pPr>
+    </w:p>
+    <w:p>
+      <w:pPr>
+        <w:pStyle w:val="a5"/>
+        <w:rPr>
+          <w:rFonts w:hint="eastAsia"/>
+        </w:rPr>
+      </w:pPr>
+    </w:p>
+    <w:p>
+      <w:pPr>
+        <w:pStyle w:val="a5"/>
+        <w:rPr>
+          <w:rFonts w:hint="eastAsia"/>
+        </w:rPr>
+      </w:pPr>
+    </w:p>
+    <w:p>
+      <w:pPr>
+        <w:pStyle w:val="a5"/>
+      </w:pPr>
+      <w:bookmarkStart w:id="0" w:name="_GoBack"/>
+      <w:bookmarkEnd w:id="0"/>
       <w:r>
         <w:rPr>
           <w:rFonts w:hint="eastAsia"/>
@@ -499,9 +521,6 @@
     <w:p>
       <w:pPr>
         <w:pStyle w:val="a5"/>
-        <w:rPr>
-          <w:rFonts w:hint="eastAsia"/>
-        </w:rPr>
       </w:pPr>
       <w:proofErr w:type="spellStart"/>
       <w:proofErr w:type="gramStart"/>
@@ -543,17 +562,11 @@
     <w:p>
       <w:pPr>
         <w:pStyle w:val="a5"/>
-        <w:rPr>
-          <w:rFonts w:hint="eastAsia"/>
-        </w:rPr>
-      </w:pPr>
-    </w:p>
-    <w:p>
-      <w:pPr>
-        <w:pStyle w:val="a5"/>
-        <w:rPr>
-          <w:rFonts w:hint="eastAsia"/>
-        </w:rPr>
+      </w:pPr>
+    </w:p>
+    <w:p>
+      <w:pPr>
+        <w:pStyle w:val="a5"/>
       </w:pPr>
       <w:r>
         <w:rPr>
@@ -565,9 +578,6 @@
     <w:p>
       <w:pPr>
         <w:pStyle w:val="a5"/>
-        <w:rPr>
-          <w:rFonts w:hint="eastAsia"/>
-        </w:rPr>
       </w:pPr>
     </w:p>
     <w:p>
@@ -592,7 +602,10 @@
         <w:pStyle w:val="a5"/>
       </w:pPr>
       <w:r>
-        <w:t xml:space="preserve">    ---------------------------------------------------------------------------------</w:t>
+        <w:t xml:space="preserve">    ----------------------------------------------------------------------------</w:t>
+      </w:r>
+      <w:r>
+        <w:t>-------------------------</w:t>
       </w:r>
     </w:p>
     <w:p>
@@ -774,9 +787,6 @@
     <w:p>
       <w:pPr>
         <w:pStyle w:val="a5"/>
-        <w:rPr>
-          <w:rFonts w:hint="eastAsia"/>
-        </w:rPr>
       </w:pPr>
       <w:r>
         <w:t xml:space="preserve">            2월말          </w:t>
@@ -793,9 +803,6 @@
     <w:p>
       <w:pPr>
         <w:pStyle w:val="a5"/>
-        <w:rPr>
-          <w:rFonts w:hint="eastAsia"/>
-        </w:rPr>
       </w:pPr>
     </w:p>
     <w:p>
@@ -805,9 +812,6 @@
           <w:ilvl w:val="0"/>
           <w:numId w:val="1"/>
         </w:numPr>
-        <w:rPr>
-          <w:rFonts w:hint="eastAsia"/>
-        </w:rPr>
       </w:pPr>
       <w:proofErr w:type="gramStart"/>
       <w:r>
@@ -831,9 +835,6 @@
           <w:ilvl w:val="0"/>
           <w:numId w:val="1"/>
         </w:numPr>
-        <w:rPr>
-          <w:rFonts w:hint="eastAsia"/>
-        </w:rPr>
       </w:pPr>
       <w:proofErr w:type="gramStart"/>
       <w:r>
@@ -871,9 +872,6 @@
           <w:ilvl w:val="0"/>
           <w:numId w:val="1"/>
         </w:numPr>
-        <w:rPr>
-          <w:rFonts w:hint="eastAsia"/>
-        </w:rPr>
       </w:pPr>
       <w:proofErr w:type="gramStart"/>
       <w:r>
@@ -897,9 +895,6 @@
           <w:ilvl w:val="0"/>
           <w:numId w:val="1"/>
         </w:numPr>
-        <w:rPr>
-          <w:rFonts w:hint="eastAsia"/>
-        </w:rPr>
       </w:pPr>
       <w:proofErr w:type="gramStart"/>
       <w:r>
@@ -937,9 +932,6 @@
           <w:ilvl w:val="0"/>
           <w:numId w:val="1"/>
         </w:numPr>
-        <w:rPr>
-          <w:rFonts w:hint="eastAsia"/>
-        </w:rPr>
       </w:pPr>
       <w:r>
         <w:rPr>
@@ -977,9 +969,6 @@
           <w:ilvl w:val="0"/>
           <w:numId w:val="1"/>
         </w:numPr>
-        <w:rPr>
-          <w:rFonts w:hint="eastAsia"/>
-        </w:rPr>
       </w:pPr>
       <w:r>
         <w:rPr>
@@ -987,8 +976,6 @@
         </w:rPr>
         <w:t xml:space="preserve">Quality </w:t>
       </w:r>
-      <w:bookmarkStart w:id="0" w:name="_GoBack"/>
-      <w:bookmarkEnd w:id="0"/>
       <w:r>
         <w:rPr>
           <w:rFonts w:hint="eastAsia"/>
@@ -1080,48 +1067,16 @@
         <w:t xml:space="preserve"> / 자본총계</w:t>
       </w:r>
     </w:p>
-    <w:p>
-      <w:pPr>
-        <w:rPr>
-          <w:rFonts w:hint="eastAsia"/>
-        </w:rPr>
-      </w:pPr>
-    </w:p>
-    <w:p>
-      <w:pPr>
-        <w:rPr>
-          <w:rFonts w:hint="eastAsia"/>
-        </w:rPr>
-      </w:pPr>
-    </w:p>
-    <w:p>
-      <w:pPr>
-        <w:rPr>
-          <w:rFonts w:hint="eastAsia"/>
-        </w:rPr>
-      </w:pPr>
-    </w:p>
-    <w:p>
-      <w:pPr>
-        <w:rPr>
-          <w:rFonts w:hint="eastAsia"/>
-        </w:rPr>
-      </w:pPr>
-    </w:p>
-    <w:p>
-      <w:pPr>
-        <w:rPr>
-          <w:rFonts w:hint="eastAsia"/>
-        </w:rPr>
-      </w:pPr>
-    </w:p>
-    <w:p>
-      <w:pPr>
-        <w:rPr>
-          <w:rFonts w:hint="eastAsia"/>
-        </w:rPr>
-      </w:pPr>
-      <w:r>
+    <w:p/>
+    <w:p/>
+    <w:p/>
+    <w:p/>
+    <w:p/>
+    <w:p>
+      <w:r>
+        <w:rPr>
+          <w:noProof/>
+        </w:rPr>
         <w:lastRenderedPageBreak/>
         <w:drawing>
           <wp:inline distT="0" distB="0" distL="0" distR="0" wp14:anchorId="167EDD78" wp14:editId="1C0302C9">
@@ -1173,29 +1128,13 @@
         </w:drawing>
       </w:r>
     </w:p>
-    <w:p>
-      <w:pPr>
-        <w:rPr>
-          <w:rFonts w:hint="eastAsia"/>
-        </w:rPr>
-      </w:pPr>
-    </w:p>
-    <w:p>
-      <w:pPr>
-        <w:rPr>
-          <w:rFonts w:hint="eastAsia"/>
-        </w:rPr>
-      </w:pPr>
-    </w:p>
-    <w:p>
-      <w:pPr>
-        <w:rPr>
-          <w:rFonts w:hint="eastAsia"/>
-        </w:rPr>
-      </w:pPr>
-      <w:r>
-        <w:rPr>
-          <w:rFonts w:hint="eastAsia"/>
+    <w:p/>
+    <w:p/>
+    <w:p>
+      <w:r>
+        <w:rPr>
+          <w:rFonts w:hint="eastAsia"/>
+          <w:noProof/>
         </w:rPr>
         <w:lastRenderedPageBreak/>
         <w:drawing>
@@ -1248,6 +1187,101 @@
         </w:drawing>
       </w:r>
     </w:p>
+    <w:p>
+      <w:pPr>
+        <w:rPr>
+          <w:rFonts w:hint="eastAsia"/>
+        </w:rPr>
+      </w:pPr>
+      <w:r>
+        <w:rPr>
+          <w:rFonts w:hint="eastAsia"/>
+        </w:rPr>
+        <w:t>K200 스마트베타 가중지수</w:t>
+      </w:r>
+    </w:p>
+    <w:p>
+      <w:r>
+        <w:rPr>
+          <w:noProof/>
+        </w:rPr>
+        <w:drawing>
+          <wp:inline distT="0" distB="0" distL="0" distR="0" wp14:anchorId="6360E2C2" wp14:editId="16E81095">
+            <wp:extent cx="2747037" cy="2121408"/>
+            <wp:effectExtent l="0" t="0" r="0" b="0"/>
+            <wp:docPr id="2" name="그림 2"/>
+            <wp:cNvGraphicFramePr>
+              <a:graphicFrameLocks xmlns:a="http://schemas.openxmlformats.org/drawingml/2006/main" noChangeAspect="1"/>
+            </wp:cNvGraphicFramePr>
+            <a:graphic xmlns:a="http://schemas.openxmlformats.org/drawingml/2006/main">
+              <a:graphicData uri="http://schemas.openxmlformats.org/drawingml/2006/picture">
+                <pic:pic xmlns:pic="http://schemas.openxmlformats.org/drawingml/2006/picture">
+                  <pic:nvPicPr>
+                    <pic:cNvPr id="0" name=""/>
+                    <pic:cNvPicPr/>
+                  </pic:nvPicPr>
+                  <pic:blipFill>
+                    <a:blip r:embed="rId9"/>
+                    <a:stretch>
+                      <a:fillRect/>
+                    </a:stretch>
+                  </pic:blipFill>
+                  <pic:spPr>
+                    <a:xfrm>
+                      <a:off x="0" y="0"/>
+                      <a:ext cx="2757489" cy="2129480"/>
+                    </a:xfrm>
+                    <a:prstGeom prst="rect">
+                      <a:avLst/>
+                    </a:prstGeom>
+                  </pic:spPr>
+                </pic:pic>
+              </a:graphicData>
+            </a:graphic>
+          </wp:inline>
+        </w:drawing>
+      </w:r>
+      <w:r>
+        <w:rPr>
+          <w:noProof/>
+        </w:rPr>
+        <w:drawing>
+          <wp:inline distT="0" distB="0" distL="0" distR="0" wp14:anchorId="5FD0F161" wp14:editId="6DC8FA7D">
+            <wp:extent cx="2728570" cy="2083017"/>
+            <wp:effectExtent l="0" t="0" r="0" b="0"/>
+            <wp:docPr id="3" name="그림 3"/>
+            <wp:cNvGraphicFramePr>
+              <a:graphicFrameLocks xmlns:a="http://schemas.openxmlformats.org/drawingml/2006/main" noChangeAspect="1"/>
+            </wp:cNvGraphicFramePr>
+            <a:graphic xmlns:a="http://schemas.openxmlformats.org/drawingml/2006/main">
+              <a:graphicData uri="http://schemas.openxmlformats.org/drawingml/2006/picture">
+                <pic:pic xmlns:pic="http://schemas.openxmlformats.org/drawingml/2006/picture">
+                  <pic:nvPicPr>
+                    <pic:cNvPr id="0" name=""/>
+                    <pic:cNvPicPr/>
+                  </pic:nvPicPr>
+                  <pic:blipFill>
+                    <a:blip r:embed="rId10"/>
+                    <a:stretch>
+                      <a:fillRect/>
+                    </a:stretch>
+                  </pic:blipFill>
+                  <pic:spPr>
+                    <a:xfrm>
+                      <a:off x="0" y="0"/>
+                      <a:ext cx="2728570" cy="2083017"/>
+                    </a:xfrm>
+                    <a:prstGeom prst="rect">
+                      <a:avLst/>
+                    </a:prstGeom>
+                  </pic:spPr>
+                </pic:pic>
+              </a:graphicData>
+            </a:graphic>
+          </wp:inline>
+        </w:drawing>
+      </w:r>
+    </w:p>
     <w:p/>
     <w:sectPr>
       <w:pgSz w:w="11906" w:h="16838"/>
@@ -1262,6 +1296,118 @@
 <file path=word/numbering.xml><?xml version="1.0" encoding="utf-8"?>
 <w:numbering xmlns:wpc="http://schemas.microsoft.com/office/word/2010/wordprocessingCanvas" xmlns:mc="http://schemas.openxmlformats.org/markup-compatibility/2006" xmlns:o="urn:schemas-microsoft-com:office:office" xmlns:r="http://schemas.openxmlformats.org/officeDocument/2006/relationships" xmlns:m="http://schemas.openxmlformats.org/officeDocument/2006/math" xmlns:v="urn:schemas-microsoft-com:vml" xmlns:wp14="http://schemas.microsoft.com/office/word/2010/wordprocessingDrawing" xmlns:wp="http://schemas.openxmlformats.org/drawingml/2006/wordprocessingDrawing" xmlns:w10="urn:schemas-microsoft-com:office:word" xmlns:w="http://schemas.openxmlformats.org/wordprocessingml/2006/main" xmlns:w14="http://schemas.microsoft.com/office/word/2010/wordml" xmlns:wpg="http://schemas.microsoft.com/office/word/2010/wordprocessingGroup" xmlns:wpi="http://schemas.microsoft.com/office/word/2010/wordprocessingInk" xmlns:wne="http://schemas.microsoft.com/office/word/2006/wordml" xmlns:wps="http://schemas.microsoft.com/office/word/2010/wordprocessingShape" mc:Ignorable="w14 wp14">
   <w:abstractNum w:abstractNumId="0">
+    <w:nsid w:val="1515735E"/>
+    <w:multiLevelType w:val="hybridMultilevel"/>
+    <w:tmpl w:val="BB5897A4"/>
+    <w:lvl w:ilvl="0" w:tplc="AA7038C8">
+      <w:numFmt w:val="bullet"/>
+      <w:lvlText w:val="-"/>
+      <w:lvlJc w:val="left"/>
+      <w:pPr>
+        <w:ind w:left="760" w:hanging="360"/>
+      </w:pPr>
+      <w:rPr>
+        <w:rFonts w:ascii="맑은 고딕" w:eastAsia="맑은 고딕" w:hAnsi="맑은 고딕" w:cstheme="minorBidi" w:hint="eastAsia"/>
+      </w:rPr>
+    </w:lvl>
+    <w:lvl w:ilvl="1" w:tplc="04090003" w:tentative="1">
+      <w:start w:val="1"/>
+      <w:numFmt w:val="bullet"/>
+      <w:lvlText w:val=""/>
+      <w:lvlJc w:val="left"/>
+      <w:pPr>
+        <w:ind w:left="1200" w:hanging="400"/>
+      </w:pPr>
+      <w:rPr>
+        <w:rFonts w:ascii="Wingdings" w:hAnsi="Wingdings" w:hint="default"/>
+      </w:rPr>
+    </w:lvl>
+    <w:lvl w:ilvl="2" w:tplc="04090005" w:tentative="1">
+      <w:start w:val="1"/>
+      <w:numFmt w:val="bullet"/>
+      <w:lvlText w:val=""/>
+      <w:lvlJc w:val="left"/>
+      <w:pPr>
+        <w:ind w:left="1600" w:hanging="400"/>
+      </w:pPr>
+      <w:rPr>
+        <w:rFonts w:ascii="Wingdings" w:hAnsi="Wingdings" w:hint="default"/>
+      </w:rPr>
+    </w:lvl>
+    <w:lvl w:ilvl="3" w:tplc="04090001" w:tentative="1">
+      <w:start w:val="1"/>
+      <w:numFmt w:val="bullet"/>
+      <w:lvlText w:val=""/>
+      <w:lvlJc w:val="left"/>
+      <w:pPr>
+        <w:ind w:left="2000" w:hanging="400"/>
+      </w:pPr>
+      <w:rPr>
+        <w:rFonts w:ascii="Wingdings" w:hAnsi="Wingdings" w:hint="default"/>
+      </w:rPr>
+    </w:lvl>
+    <w:lvl w:ilvl="4" w:tplc="04090003" w:tentative="1">
+      <w:start w:val="1"/>
+      <w:numFmt w:val="bullet"/>
+      <w:lvlText w:val=""/>
+      <w:lvlJc w:val="left"/>
+      <w:pPr>
+        <w:ind w:left="2400" w:hanging="400"/>
+      </w:pPr>
+      <w:rPr>
+        <w:rFonts w:ascii="Wingdings" w:hAnsi="Wingdings" w:hint="default"/>
+      </w:rPr>
+    </w:lvl>
+    <w:lvl w:ilvl="5" w:tplc="04090005" w:tentative="1">
+      <w:start w:val="1"/>
+      <w:numFmt w:val="bullet"/>
+      <w:lvlText w:val=""/>
+      <w:lvlJc w:val="left"/>
+      <w:pPr>
+        <w:ind w:left="2800" w:hanging="400"/>
+      </w:pPr>
+      <w:rPr>
+        <w:rFonts w:ascii="Wingdings" w:hAnsi="Wingdings" w:hint="default"/>
+      </w:rPr>
+    </w:lvl>
+    <w:lvl w:ilvl="6" w:tplc="04090001" w:tentative="1">
+      <w:start w:val="1"/>
+      <w:numFmt w:val="bullet"/>
+      <w:lvlText w:val=""/>
+      <w:lvlJc w:val="left"/>
+      <w:pPr>
+        <w:ind w:left="3200" w:hanging="400"/>
+      </w:pPr>
+      <w:rPr>
+        <w:rFonts w:ascii="Wingdings" w:hAnsi="Wingdings" w:hint="default"/>
+      </w:rPr>
+    </w:lvl>
+    <w:lvl w:ilvl="7" w:tplc="04090003" w:tentative="1">
+      <w:start w:val="1"/>
+      <w:numFmt w:val="bullet"/>
+      <w:lvlText w:val=""/>
+      <w:lvlJc w:val="left"/>
+      <w:pPr>
+        <w:ind w:left="3600" w:hanging="400"/>
+      </w:pPr>
+      <w:rPr>
+        <w:rFonts w:ascii="Wingdings" w:hAnsi="Wingdings" w:hint="default"/>
+      </w:rPr>
+    </w:lvl>
+    <w:lvl w:ilvl="8" w:tplc="04090005" w:tentative="1">
+      <w:start w:val="1"/>
+      <w:numFmt w:val="bullet"/>
+      <w:lvlText w:val=""/>
+      <w:lvlJc w:val="left"/>
+      <w:pPr>
+        <w:ind w:left="4000" w:hanging="400"/>
+      </w:pPr>
+      <w:rPr>
+        <w:rFonts w:ascii="Wingdings" w:hAnsi="Wingdings" w:hint="default"/>
+      </w:rPr>
+    </w:lvl>
+  </w:abstractNum>
+  <w:abstractNum w:abstractNumId="1">
     <w:nsid w:val="57342033"/>
     <w:multiLevelType w:val="hybridMultilevel"/>
     <w:tmpl w:val="05CCA82E"/>
@@ -1351,6 +1497,9 @@
     </w:lvl>
   </w:abstractNum>
   <w:num w:numId="1">
+    <w:abstractNumId w:val="1"/>
+  </w:num>
+  <w:num w:numId="2">
     <w:abstractNumId w:val="0"/>
   </w:num>
 </w:numbering>

</xml_diff>